<commit_message>
Modification de la description globale du concept
</commit_message>
<xml_diff>
--- a/GAME CONCEPT.docx
+++ b/GAME CONCEPT.docx
@@ -93,6 +93,8 @@
           <w:lang w:val="en-US"/>
         </w:rPr>
       </w:pPr>
+      <w:proofErr w:type="spellStart"/>
+      <w:proofErr w:type="gramStart"/>
       <w:r>
         <w:rPr>
           <w:rFonts w:ascii="Arial" w:eastAsia="Times New Roman" w:hAnsi="Arial" w:cs="Arial"/>
@@ -104,6 +106,7 @@
         </w:rPr>
         <w:t>Titre</w:t>
       </w:r>
+      <w:proofErr w:type="spellEnd"/>
       <w:r>
         <w:rPr>
           <w:rFonts w:ascii="Arial" w:eastAsia="Times New Roman" w:hAnsi="Arial" w:cs="Arial"/>
@@ -112,7 +115,18 @@
           <w:szCs w:val="20"/>
           <w:lang w:val="en-US"/>
         </w:rPr>
-        <w:t xml:space="preserve"> : </w:t>
+        <w:t> :</w:t>
+      </w:r>
+      <w:proofErr w:type="gramEnd"/>
+      <w:r>
+        <w:rPr>
+          <w:rFonts w:ascii="Arial" w:eastAsia="Times New Roman" w:hAnsi="Arial" w:cs="Arial"/>
+          <w:color w:val="222222"/>
+          <w:sz w:val="20"/>
+          <w:szCs w:val="20"/>
+          <w:lang w:val="en-US"/>
+        </w:rPr>
+        <w:t xml:space="preserve"> </w:t>
       </w:r>
       <w:r>
         <w:rPr>
@@ -135,17 +149,15 @@
           <w:color w:val="222222"/>
           <w:sz w:val="20"/>
           <w:szCs w:val="20"/>
-          <w:lang w:val="en-US"/>
-        </w:rPr>
-      </w:pPr>
-      <w:r>
-        <w:rPr>
-          <w:rFonts w:ascii="Arial" w:eastAsia="Times New Roman" w:hAnsi="Arial" w:cs="Arial"/>
-          <w:b/>
-          <w:color w:val="222222"/>
-          <w:sz w:val="20"/>
-          <w:szCs w:val="20"/>
-          <w:lang w:val="en-US"/>
+        </w:rPr>
+      </w:pPr>
+      <w:r>
+        <w:rPr>
+          <w:rFonts w:ascii="Arial" w:eastAsia="Times New Roman" w:hAnsi="Arial" w:cs="Arial"/>
+          <w:b/>
+          <w:color w:val="222222"/>
+          <w:sz w:val="20"/>
+          <w:szCs w:val="20"/>
         </w:rPr>
         <w:t>Genre</w:t>
       </w:r>
@@ -155,7 +167,6 @@
           <w:color w:val="222222"/>
           <w:sz w:val="20"/>
           <w:szCs w:val="20"/>
-          <w:lang w:val="en-US"/>
         </w:rPr>
         <w:t xml:space="preserve"> : </w:t>
       </w:r>
@@ -165,7 +176,6 @@
           <w:color w:val="222222"/>
           <w:sz w:val="20"/>
           <w:szCs w:val="20"/>
-          <w:lang w:val="en-US"/>
         </w:rPr>
         <w:t>MOBA</w:t>
       </w:r>
@@ -180,17 +190,15 @@
           <w:color w:val="222222"/>
           <w:sz w:val="20"/>
           <w:szCs w:val="20"/>
-          <w:lang w:val="en-US"/>
-        </w:rPr>
-      </w:pPr>
-      <w:r>
-        <w:rPr>
-          <w:rFonts w:ascii="Arial" w:eastAsia="Times New Roman" w:hAnsi="Arial" w:cs="Arial"/>
-          <w:b/>
-          <w:color w:val="222222"/>
-          <w:sz w:val="20"/>
-          <w:szCs w:val="20"/>
-          <w:lang w:val="en-US"/>
+        </w:rPr>
+      </w:pPr>
+      <w:r>
+        <w:rPr>
+          <w:rFonts w:ascii="Arial" w:eastAsia="Times New Roman" w:hAnsi="Arial" w:cs="Arial"/>
+          <w:b/>
+          <w:color w:val="222222"/>
+          <w:sz w:val="20"/>
+          <w:szCs w:val="20"/>
         </w:rPr>
         <w:t>Plateforme</w:t>
       </w:r>
@@ -200,7 +208,6 @@
           <w:color w:val="222222"/>
           <w:sz w:val="20"/>
           <w:szCs w:val="20"/>
-          <w:lang w:val="en-US"/>
         </w:rPr>
         <w:t xml:space="preserve"> : </w:t>
       </w:r>
@@ -210,7 +217,6 @@
           <w:color w:val="222222"/>
           <w:sz w:val="20"/>
           <w:szCs w:val="20"/>
-          <w:lang w:val="en-US"/>
         </w:rPr>
         <w:t>PC Windows / OSX</w:t>
       </w:r>
@@ -305,15 +311,37 @@
         </w:rPr>
         <w:t xml:space="preserve"> </w:t>
       </w:r>
-      <w:r>
-        <w:rPr>
-          <w:rFonts w:ascii="Arial" w:eastAsia="Times New Roman" w:hAnsi="Arial" w:cs="Arial"/>
-          <w:color w:val="222222"/>
-          <w:sz w:val="20"/>
-          <w:szCs w:val="20"/>
-        </w:rPr>
-        <w:t>League Of Legends, DotA</w:t>
-      </w:r>
+      <w:proofErr w:type="spellStart"/>
+      <w:r>
+        <w:rPr>
+          <w:rFonts w:ascii="Arial" w:eastAsia="Times New Roman" w:hAnsi="Arial" w:cs="Arial"/>
+          <w:color w:val="222222"/>
+          <w:sz w:val="20"/>
+          <w:szCs w:val="20"/>
+        </w:rPr>
+        <w:t>League</w:t>
+      </w:r>
+      <w:proofErr w:type="spellEnd"/>
+      <w:r>
+        <w:rPr>
+          <w:rFonts w:ascii="Arial" w:eastAsia="Times New Roman" w:hAnsi="Arial" w:cs="Arial"/>
+          <w:color w:val="222222"/>
+          <w:sz w:val="20"/>
+          <w:szCs w:val="20"/>
+        </w:rPr>
+        <w:t xml:space="preserve"> Of Legends, </w:t>
+      </w:r>
+      <w:proofErr w:type="spellStart"/>
+      <w:r>
+        <w:rPr>
+          <w:rFonts w:ascii="Arial" w:eastAsia="Times New Roman" w:hAnsi="Arial" w:cs="Arial"/>
+          <w:color w:val="222222"/>
+          <w:sz w:val="20"/>
+          <w:szCs w:val="20"/>
+        </w:rPr>
+        <w:t>DotA</w:t>
+      </w:r>
+      <w:proofErr w:type="spellEnd"/>
     </w:p>
     <w:p>
       <w:pPr>
@@ -355,6 +383,121 @@
         </w:rPr>
         <w:t>Unity3D</w:t>
       </w:r>
+    </w:p>
+    <w:p>
+      <w:pPr>
+        <w:shd w:val="clear" w:color="auto" w:fill="FFFFFF"/>
+        <w:spacing w:after="0" w:line="270" w:lineRule="atLeast"/>
+        <w:jc w:val="both"/>
+        <w:rPr>
+          <w:rFonts w:ascii="Arial" w:eastAsia="Times New Roman" w:hAnsi="Arial" w:cs="Arial"/>
+          <w:color w:val="222222"/>
+          <w:sz w:val="20"/>
+          <w:szCs w:val="20"/>
+        </w:rPr>
+      </w:pPr>
+      <w:r>
+        <w:rPr>
+          <w:rFonts w:ascii="Arial" w:eastAsia="Times New Roman" w:hAnsi="Arial" w:cs="Arial"/>
+          <w:b/>
+          <w:color w:val="222222"/>
+          <w:sz w:val="20"/>
+          <w:szCs w:val="20"/>
+        </w:rPr>
+        <w:t>Descriptif </w:t>
+      </w:r>
+      <w:r>
+        <w:rPr>
+          <w:rFonts w:ascii="Arial" w:eastAsia="Times New Roman" w:hAnsi="Arial" w:cs="Arial"/>
+          <w:color w:val="222222"/>
+          <w:sz w:val="20"/>
+          <w:szCs w:val="20"/>
+        </w:rPr>
+        <w:t xml:space="preserve">: </w:t>
+      </w:r>
+      <w:r>
+        <w:rPr>
+          <w:rFonts w:ascii="Arial" w:eastAsia="Times New Roman" w:hAnsi="Arial" w:cs="Arial"/>
+          <w:color w:val="222222"/>
+          <w:sz w:val="20"/>
+          <w:szCs w:val="20"/>
+        </w:rPr>
+        <w:t xml:space="preserve">Deux joueurs s’affrontent dans </w:t>
+      </w:r>
+      <w:r>
+        <w:rPr>
+          <w:rFonts w:ascii="Arial" w:eastAsia="Times New Roman" w:hAnsi="Arial" w:cs="Arial"/>
+          <w:color w:val="222222"/>
+          <w:sz w:val="20"/>
+          <w:szCs w:val="20"/>
+        </w:rPr>
+        <w:t xml:space="preserve">une pièce </w:t>
+      </w:r>
+      <w:r>
+        <w:rPr>
+          <w:rFonts w:ascii="Arial" w:eastAsia="Times New Roman" w:hAnsi="Arial" w:cs="Arial"/>
+          <w:color w:val="222222"/>
+          <w:sz w:val="20"/>
+          <w:szCs w:val="20"/>
+        </w:rPr>
+        <w:t>d’une maison</w:t>
+      </w:r>
+      <w:r>
+        <w:rPr>
+          <w:rFonts w:ascii="Arial" w:eastAsia="Times New Roman" w:hAnsi="Arial" w:cs="Arial"/>
+          <w:color w:val="222222"/>
+          <w:sz w:val="20"/>
+          <w:szCs w:val="20"/>
+        </w:rPr>
+        <w:t xml:space="preserve"> (</w:t>
+      </w:r>
+      <w:r>
+        <w:rPr>
+          <w:rFonts w:ascii="Arial" w:eastAsia="Times New Roman" w:hAnsi="Arial" w:cs="Arial"/>
+          <w:color w:val="222222"/>
+          <w:sz w:val="20"/>
+          <w:szCs w:val="20"/>
+        </w:rPr>
+        <w:t>E</w:t>
+      </w:r>
+      <w:r>
+        <w:rPr>
+          <w:rFonts w:ascii="Arial" w:eastAsia="Times New Roman" w:hAnsi="Arial" w:cs="Arial"/>
+          <w:color w:val="222222"/>
+          <w:sz w:val="20"/>
+          <w:szCs w:val="20"/>
+        </w:rPr>
+        <w:t xml:space="preserve">norme pour les joueurs </w:t>
+      </w:r>
+      <w:r>
+        <w:rPr>
+          <w:rFonts w:ascii="Arial" w:eastAsia="Times New Roman" w:hAnsi="Arial" w:cs="Arial"/>
+          <w:color w:val="222222"/>
+          <w:sz w:val="20"/>
+          <w:szCs w:val="20"/>
+        </w:rPr>
+        <w:t xml:space="preserve">étant </w:t>
+      </w:r>
+      <w:r>
+        <w:rPr>
+          <w:rFonts w:ascii="Arial" w:eastAsia="Times New Roman" w:hAnsi="Arial" w:cs="Arial"/>
+          <w:color w:val="222222"/>
+          <w:sz w:val="20"/>
+          <w:szCs w:val="20"/>
+        </w:rPr>
+        <w:t>rapetissés</w:t>
+      </w:r>
+      <w:r>
+        <w:rPr>
+          <w:rFonts w:ascii="Arial" w:eastAsia="Times New Roman" w:hAnsi="Arial" w:cs="Arial"/>
+          <w:color w:val="222222"/>
+          <w:sz w:val="20"/>
+          <w:szCs w:val="20"/>
+        </w:rPr>
+        <w:t>) où l’objectif et d’annihiler totalement son ou ses adversaires pour s’échapper ou trouver la clé de la maison.</w:t>
+      </w:r>
+      <w:bookmarkStart w:id="0" w:name="_GoBack"/>
+      <w:bookmarkEnd w:id="0"/>
     </w:p>
     <w:p>
       <w:pPr>
@@ -440,7 +583,27 @@
           <w:sz w:val="20"/>
           <w:szCs w:val="20"/>
         </w:rPr>
-        <w:t>Dans une maison (la fameuse « Roomy House »)</w:t>
+        <w:t>Dans une maison (la fameuse « </w:t>
+      </w:r>
+      <w:proofErr w:type="spellStart"/>
+      <w:r>
+        <w:rPr>
+          <w:rFonts w:ascii="Arial" w:eastAsia="Times New Roman" w:hAnsi="Arial" w:cs="Arial"/>
+          <w:color w:val="222222"/>
+          <w:sz w:val="20"/>
+          <w:szCs w:val="20"/>
+        </w:rPr>
+        <w:t>Roomy</w:t>
+      </w:r>
+      <w:proofErr w:type="spellEnd"/>
+      <w:r>
+        <w:rPr>
+          <w:rFonts w:ascii="Arial" w:eastAsia="Times New Roman" w:hAnsi="Arial" w:cs="Arial"/>
+          <w:color w:val="222222"/>
+          <w:sz w:val="20"/>
+          <w:szCs w:val="20"/>
+        </w:rPr>
+        <w:t xml:space="preserve"> House »)</w:t>
       </w:r>
     </w:p>
     <w:p>
@@ -641,16 +804,56 @@
           <w:sz w:val="20"/>
           <w:szCs w:val="20"/>
         </w:rPr>
-        <w:t>folles) d'aventures et d'héroïque fantasy. Au cours d'un voyage scolaire avec leur classe, ils/elles découvr</w:t>
-      </w:r>
-      <w:r>
-        <w:rPr>
-          <w:rFonts w:ascii="Arial" w:eastAsia="Times New Roman" w:hAnsi="Arial" w:cs="Arial"/>
-          <w:color w:val="222222"/>
-          <w:sz w:val="20"/>
-          <w:szCs w:val="20"/>
-        </w:rPr>
-        <w:t xml:space="preserve">ent une mystérieuse maison (la Roomy House) et décident de se lancent un défi, </w:t>
+        <w:t xml:space="preserve">folles) d'aventures et d'héroïque </w:t>
+      </w:r>
+      <w:proofErr w:type="spellStart"/>
+      <w:r>
+        <w:rPr>
+          <w:rFonts w:ascii="Arial" w:eastAsia="Times New Roman" w:hAnsi="Arial" w:cs="Arial"/>
+          <w:color w:val="222222"/>
+          <w:sz w:val="20"/>
+          <w:szCs w:val="20"/>
+        </w:rPr>
+        <w:t>fantasy</w:t>
+      </w:r>
+      <w:proofErr w:type="spellEnd"/>
+      <w:r>
+        <w:rPr>
+          <w:rFonts w:ascii="Arial" w:eastAsia="Times New Roman" w:hAnsi="Arial" w:cs="Arial"/>
+          <w:color w:val="222222"/>
+          <w:sz w:val="20"/>
+          <w:szCs w:val="20"/>
+        </w:rPr>
+        <w:t>. Au cours d'un voyage scolaire avec leur classe, ils/elles découvr</w:t>
+      </w:r>
+      <w:r>
+        <w:rPr>
+          <w:rFonts w:ascii="Arial" w:eastAsia="Times New Roman" w:hAnsi="Arial" w:cs="Arial"/>
+          <w:color w:val="222222"/>
+          <w:sz w:val="20"/>
+          <w:szCs w:val="20"/>
+        </w:rPr>
+        <w:t xml:space="preserve">ent une mystérieuse maison (la </w:t>
+      </w:r>
+      <w:proofErr w:type="spellStart"/>
+      <w:r>
+        <w:rPr>
+          <w:rFonts w:ascii="Arial" w:eastAsia="Times New Roman" w:hAnsi="Arial" w:cs="Arial"/>
+          <w:color w:val="222222"/>
+          <w:sz w:val="20"/>
+          <w:szCs w:val="20"/>
+        </w:rPr>
+        <w:t>Roomy</w:t>
+      </w:r>
+      <w:proofErr w:type="spellEnd"/>
+      <w:r>
+        <w:rPr>
+          <w:rFonts w:ascii="Arial" w:eastAsia="Times New Roman" w:hAnsi="Arial" w:cs="Arial"/>
+          <w:color w:val="222222"/>
+          <w:sz w:val="20"/>
+          <w:szCs w:val="20"/>
+        </w:rPr>
+        <w:t xml:space="preserve"> House) et décident de se lancent un défi, </w:t>
       </w:r>
       <w:r>
         <w:rPr>
@@ -997,16 +1200,34 @@
         </w:rPr>
         <w:t xml:space="preserve">pour le personnage </w:t>
       </w:r>
-      <w:bookmarkStart w:id="0" w:name="_GoBack"/>
-      <w:bookmarkEnd w:id="0"/>
-      <w:r>
-        <w:rPr>
-          <w:rFonts w:ascii="Arial" w:eastAsia="Times New Roman" w:hAnsi="Arial" w:cs="Arial"/>
-          <w:color w:val="222222"/>
-          <w:sz w:val="20"/>
-          <w:szCs w:val="20"/>
-        </w:rPr>
-        <w:t>avec une autre caméra plus « libre » permettant notamment le Replay</w:t>
+      <w:r>
+        <w:rPr>
+          <w:rFonts w:ascii="Arial" w:eastAsia="Times New Roman" w:hAnsi="Arial" w:cs="Arial"/>
+          <w:color w:val="222222"/>
+          <w:sz w:val="20"/>
+          <w:szCs w:val="20"/>
+        </w:rPr>
+        <w:t xml:space="preserve">avec une autre caméra plus « libre » permettant notamment le </w:t>
+      </w:r>
+      <w:proofErr w:type="spellStart"/>
+      <w:r>
+        <w:rPr>
+          <w:rFonts w:ascii="Arial" w:eastAsia="Times New Roman" w:hAnsi="Arial" w:cs="Arial"/>
+          <w:color w:val="222222"/>
+          <w:sz w:val="20"/>
+          <w:szCs w:val="20"/>
+        </w:rPr>
+        <w:t>Replay</w:t>
+      </w:r>
+      <w:proofErr w:type="spellEnd"/>
+      <w:r>
+        <w:rPr>
+          <w:rFonts w:ascii="Arial" w:eastAsia="Times New Roman" w:hAnsi="Arial" w:cs="Arial"/>
+          <w:color w:val="222222"/>
+          <w:sz w:val="20"/>
+          <w:szCs w:val="20"/>
+        </w:rPr>
+        <w:t xml:space="preserve"> mais restant tout de même jouable</w:t>
       </w:r>
     </w:p>
     <w:p>
@@ -1021,6 +1242,7 @@
           <w:szCs w:val="20"/>
         </w:rPr>
       </w:pPr>
+      <w:proofErr w:type="spellStart"/>
       <w:r>
         <w:rPr>
           <w:rFonts w:ascii="Arial" w:eastAsia="Times New Roman" w:hAnsi="Arial" w:cs="Arial"/>
@@ -1031,6 +1253,7 @@
         </w:rPr>
         <w:t>Character</w:t>
       </w:r>
+      <w:proofErr w:type="spellEnd"/>
       <w:r>
         <w:rPr>
           <w:rFonts w:ascii="Arial" w:eastAsia="Times New Roman" w:hAnsi="Arial" w:cs="Arial"/>
@@ -1219,7 +1442,27 @@
           <w:sz w:val="20"/>
           <w:szCs w:val="20"/>
         </w:rPr>
-        <w:t>, utilisation de la molette de la souris afin de zoomer/dézoomer. Et enfin, utilisation du clique gauche hors de l’espace de jeu intensif (HUD de paramétrage quand le jeu est en pause, boutons d’actions en jeu permettant de lancer des attaques par exemple)</w:t>
+        <w:t>, utilisation de la molette de la souris afin de zoomer/</w:t>
+      </w:r>
+      <w:proofErr w:type="spellStart"/>
+      <w:r>
+        <w:rPr>
+          <w:rFonts w:ascii="Arial" w:eastAsia="Times New Roman" w:hAnsi="Arial" w:cs="Arial"/>
+          <w:color w:val="222222"/>
+          <w:sz w:val="20"/>
+          <w:szCs w:val="20"/>
+        </w:rPr>
+        <w:t>dézoomer</w:t>
+      </w:r>
+      <w:proofErr w:type="spellEnd"/>
+      <w:r>
+        <w:rPr>
+          <w:rFonts w:ascii="Arial" w:eastAsia="Times New Roman" w:hAnsi="Arial" w:cs="Arial"/>
+          <w:color w:val="222222"/>
+          <w:sz w:val="20"/>
+          <w:szCs w:val="20"/>
+        </w:rPr>
+        <w:t>. Et enfin, utilisation du clique gauche hors de l’espace de jeu intensif (HUD de paramétrage quand le jeu est en pause, boutons d’actions en jeu permettant de lancer des attaques par exemple)</w:t>
       </w:r>
     </w:p>
     <w:p>
@@ -1317,103 +1560,6 @@
           <w:szCs w:val="20"/>
         </w:rPr>
         <w:t>se clé pour sortir de la maison</w:t>
-      </w:r>
-    </w:p>
-    <w:p>
-      <w:pPr>
-        <w:shd w:val="clear" w:color="auto" w:fill="FFFFFF"/>
-        <w:spacing w:after="0" w:line="270" w:lineRule="atLeast"/>
-        <w:jc w:val="both"/>
-        <w:rPr>
-          <w:rFonts w:ascii="Arial" w:eastAsia="Times New Roman" w:hAnsi="Arial" w:cs="Arial"/>
-          <w:color w:val="222222"/>
-          <w:sz w:val="20"/>
-          <w:szCs w:val="20"/>
-        </w:rPr>
-      </w:pPr>
-      <w:r>
-        <w:rPr>
-          <w:rFonts w:ascii="Arial" w:eastAsia="Times New Roman" w:hAnsi="Arial" w:cs="Arial"/>
-          <w:b/>
-          <w:color w:val="222222"/>
-          <w:sz w:val="20"/>
-          <w:szCs w:val="20"/>
-        </w:rPr>
-        <w:t>Phase</w:t>
-      </w:r>
-      <w:r>
-        <w:rPr>
-          <w:rFonts w:ascii="Arial" w:eastAsia="Times New Roman" w:hAnsi="Arial" w:cs="Arial"/>
-          <w:color w:val="222222"/>
-          <w:sz w:val="20"/>
-          <w:szCs w:val="20"/>
-        </w:rPr>
-        <w:t xml:space="preserve"> </w:t>
-      </w:r>
-      <w:r>
-        <w:rPr>
-          <w:rFonts w:ascii="Arial" w:eastAsia="Times New Roman" w:hAnsi="Arial" w:cs="Arial"/>
-          <w:b/>
-          <w:color w:val="222222"/>
-          <w:sz w:val="20"/>
-          <w:szCs w:val="20"/>
-        </w:rPr>
-        <w:t>de</w:t>
-      </w:r>
-      <w:r>
-        <w:rPr>
-          <w:rFonts w:ascii="Arial" w:eastAsia="Times New Roman" w:hAnsi="Arial" w:cs="Arial"/>
-          <w:color w:val="222222"/>
-          <w:sz w:val="20"/>
-          <w:szCs w:val="20"/>
-        </w:rPr>
-        <w:t xml:space="preserve"> </w:t>
-      </w:r>
-      <w:r>
-        <w:rPr>
-          <w:rFonts w:ascii="Arial" w:eastAsia="Times New Roman" w:hAnsi="Arial" w:cs="Arial"/>
-          <w:b/>
-          <w:color w:val="222222"/>
-          <w:sz w:val="20"/>
-          <w:szCs w:val="20"/>
-        </w:rPr>
-        <w:t>Gameplay</w:t>
-      </w:r>
-      <w:r>
-        <w:rPr>
-          <w:rFonts w:ascii="Arial" w:eastAsia="Times New Roman" w:hAnsi="Arial" w:cs="Arial"/>
-          <w:color w:val="222222"/>
-          <w:sz w:val="20"/>
-          <w:szCs w:val="20"/>
-        </w:rPr>
-        <w:t> :</w:t>
-      </w:r>
-      <w:r>
-        <w:rPr>
-          <w:rFonts w:ascii="Arial" w:eastAsia="Times New Roman" w:hAnsi="Arial" w:cs="Arial"/>
-          <w:color w:val="222222"/>
-          <w:sz w:val="20"/>
-          <w:szCs w:val="20"/>
-        </w:rPr>
-        <w:t xml:space="preserve"> </w:t>
-      </w:r>
-      <w:r>
-        <w:rPr>
-          <w:rFonts w:ascii="Arial" w:eastAsia="Times New Roman" w:hAnsi="Arial" w:cs="Arial"/>
-          <w:color w:val="222222"/>
-          <w:sz w:val="20"/>
-          <w:szCs w:val="20"/>
-        </w:rPr>
-        <w:t>Deux joueurs s’affrontent dans la cuisine (petite mais énorme pour les joueurs rapetissés). L’un tente de trouver la clé de la maison en échappant à son adversaire tandis que l’autre lui cours après en espérant pouvoir le tuer avant qu’il ne t</w:t>
-      </w:r>
-      <w:r>
-        <w:rPr>
-          <w:rFonts w:ascii="Arial" w:eastAsia="Times New Roman" w:hAnsi="Arial" w:cs="Arial"/>
-          <w:color w:val="222222"/>
-          <w:sz w:val="20"/>
-          <w:szCs w:val="20"/>
-        </w:rPr>
-        <w:t>rouve la clé</w:t>
       </w:r>
     </w:p>
     <w:sectPr>

</xml_diff>